<commit_message>
All basic functionality included. Provision sorting options left.
</commit_message>
<xml_diff>
--- a/src/task5/MenuOptions.docx
+++ b/src/task5/MenuOptions.docx
@@ -18,7 +18,6 @@
           <w:b/>
           <w:bCs/>
           <w:color w:val="000000"/>
-          <w:spacing w:val="-2"/>
           <w:sz w:val="24"/>
           <w:szCs w:val="24"/>
           <w:lang w:val="ru-RU"/>
@@ -30,7 +29,6 @@
           <w:b/>
           <w:bCs/>
           <w:color w:val="000000"/>
-          <w:spacing w:val="-2"/>
           <w:sz w:val="24"/>
           <w:szCs w:val="24"/>
           <w:lang w:val="ru-RU"/>
@@ -53,17 +51,15 @@
         <w:rPr>
           <w:rFonts w:ascii="Times New Roman" w:hAnsi="Times New Roman" w:cs="Times New Roman"/>
           <w:color w:val="000000"/>
-          <w:spacing w:val="-2"/>
-          <w:sz w:val="24"/>
-          <w:szCs w:val="24"/>
-          <w:lang w:val="ru-RU"/>
-        </w:rPr>
-      </w:pPr>
-      <w:r>
-        <w:rPr>
-          <w:rFonts w:ascii="Times New Roman" w:hAnsi="Times New Roman" w:cs="Times New Roman"/>
-          <w:color w:val="000000"/>
-          <w:spacing w:val="-2"/>
+          <w:sz w:val="24"/>
+          <w:szCs w:val="24"/>
+          <w:lang w:val="ru-RU"/>
+        </w:rPr>
+      </w:pPr>
+      <w:r>
+        <w:rPr>
+          <w:rFonts w:ascii="Times New Roman" w:hAnsi="Times New Roman" w:cs="Times New Roman"/>
+          <w:color w:val="000000"/>
           <w:sz w:val="24"/>
           <w:szCs w:val="24"/>
           <w:lang w:val="ru-RU"/>
@@ -86,17 +82,15 @@
         <w:rPr>
           <w:rFonts w:ascii="Times New Roman" w:hAnsi="Times New Roman" w:cs="Times New Roman"/>
           <w:color w:val="000000"/>
-          <w:spacing w:val="-2"/>
-          <w:sz w:val="24"/>
-          <w:szCs w:val="24"/>
-          <w:lang w:val="ru-RU"/>
-        </w:rPr>
-      </w:pPr>
-      <w:r>
-        <w:rPr>
-          <w:rFonts w:ascii="Times New Roman" w:hAnsi="Times New Roman" w:cs="Times New Roman"/>
-          <w:color w:val="000000"/>
-          <w:spacing w:val="6"/>
+          <w:sz w:val="24"/>
+          <w:szCs w:val="24"/>
+          <w:lang w:val="ru-RU"/>
+        </w:rPr>
+      </w:pPr>
+      <w:r>
+        <w:rPr>
+          <w:rFonts w:ascii="Times New Roman" w:hAnsi="Times New Roman" w:cs="Times New Roman"/>
+          <w:color w:val="000000"/>
           <w:sz w:val="24"/>
           <w:szCs w:val="24"/>
           <w:lang w:val="ru-RU"/>
@@ -119,17 +113,15 @@
         <w:rPr>
           <w:rFonts w:ascii="Times New Roman" w:hAnsi="Times New Roman" w:cs="Times New Roman"/>
           <w:color w:val="000000"/>
-          <w:spacing w:val="-2"/>
-          <w:sz w:val="24"/>
-          <w:szCs w:val="24"/>
-          <w:lang w:val="ru-RU"/>
-        </w:rPr>
-      </w:pPr>
-      <w:r>
-        <w:rPr>
-          <w:rFonts w:ascii="Times New Roman" w:hAnsi="Times New Roman" w:cs="Times New Roman"/>
-          <w:color w:val="000000"/>
-          <w:spacing w:val="6"/>
+          <w:sz w:val="24"/>
+          <w:szCs w:val="24"/>
+          <w:lang w:val="ru-RU"/>
+        </w:rPr>
+      </w:pPr>
+      <w:r>
+        <w:rPr>
+          <w:rFonts w:ascii="Times New Roman" w:hAnsi="Times New Roman" w:cs="Times New Roman"/>
+          <w:color w:val="000000"/>
           <w:sz w:val="24"/>
           <w:szCs w:val="24"/>
         </w:rPr>
@@ -139,7 +131,6 @@
         <w:rPr>
           <w:rFonts w:ascii="Times New Roman" w:hAnsi="Times New Roman" w:cs="Times New Roman"/>
           <w:color w:val="000000"/>
-          <w:spacing w:val="6"/>
           <w:sz w:val="24"/>
           <w:szCs w:val="24"/>
           <w:lang w:val="ru-RU"/>
@@ -162,33 +153,20 @@
         <w:rPr>
           <w:rFonts w:ascii="Times New Roman" w:hAnsi="Times New Roman" w:cs="Times New Roman"/>
           <w:color w:val="000000"/>
-          <w:spacing w:val="-2"/>
-          <w:sz w:val="24"/>
-          <w:szCs w:val="24"/>
-          <w:lang w:val="ru-RU"/>
-        </w:rPr>
-      </w:pPr>
-      <w:r>
-        <w:rPr>
-          <w:rFonts w:ascii="Times New Roman" w:hAnsi="Times New Roman" w:cs="Times New Roman"/>
-          <w:color w:val="000000"/>
-          <w:spacing w:val="-2"/>
-          <w:sz w:val="24"/>
-          <w:szCs w:val="24"/>
-          <w:lang w:val="ru-RU"/>
-        </w:rPr>
-        <w:t xml:space="preserve"> </w:t>
-      </w:r>
-      <w:r>
-        <w:rPr>
-          <w:rFonts w:ascii="Times New Roman" w:hAnsi="Times New Roman" w:cs="Times New Roman"/>
-          <w:color w:val="000000"/>
-          <w:spacing w:val="2"/>
-          <w:sz w:val="24"/>
-          <w:szCs w:val="24"/>
-          <w:lang w:val="ru-RU"/>
-        </w:rPr>
-        <w:t>Выселить из номера</w:t>
+          <w:sz w:val="24"/>
+          <w:szCs w:val="24"/>
+          <w:lang w:val="ru-RU"/>
+        </w:rPr>
+      </w:pPr>
+      <w:r>
+        <w:rPr>
+          <w:rFonts w:ascii="Times New Roman" w:hAnsi="Times New Roman" w:cs="Times New Roman"/>
+          <w:color w:val="000000"/>
+          <w:sz w:val="24"/>
+          <w:szCs w:val="24"/>
+          <w:lang w:val="ru-RU"/>
+        </w:rPr>
+        <w:t xml:space="preserve"> Выселить из номера</w:t>
       </w:r>
     </w:p>
     <w:p>
@@ -206,32 +184,20 @@
         <w:rPr>
           <w:rFonts w:ascii="Times New Roman" w:hAnsi="Times New Roman" w:cs="Times New Roman"/>
           <w:color w:val="000000"/>
-          <w:spacing w:val="-2"/>
-          <w:sz w:val="24"/>
-          <w:szCs w:val="24"/>
-          <w:lang w:val="ru-RU"/>
-        </w:rPr>
-      </w:pPr>
-      <w:r>
-        <w:rPr>
-          <w:rFonts w:ascii="Times New Roman" w:hAnsi="Times New Roman" w:cs="Times New Roman"/>
-          <w:color w:val="000000"/>
-          <w:spacing w:val="-2"/>
-          <w:sz w:val="24"/>
-          <w:szCs w:val="24"/>
-          <w:lang w:val="ru-RU"/>
-        </w:rPr>
-        <w:t xml:space="preserve"> </w:t>
-      </w:r>
-      <w:r>
-        <w:rPr>
-          <w:rFonts w:ascii="Times New Roman" w:hAnsi="Times New Roman" w:cs="Times New Roman"/>
-          <w:color w:val="000000"/>
-          <w:sz w:val="24"/>
-          <w:szCs w:val="24"/>
-          <w:lang w:val="ru-RU"/>
-        </w:rPr>
-        <w:t xml:space="preserve">Общее число </w:t>
+          <w:sz w:val="24"/>
+          <w:szCs w:val="24"/>
+          <w:lang w:val="ru-RU"/>
+        </w:rPr>
+      </w:pPr>
+      <w:r>
+        <w:rPr>
+          <w:rFonts w:ascii="Times New Roman" w:hAnsi="Times New Roman" w:cs="Times New Roman"/>
+          <w:color w:val="000000"/>
+          <w:sz w:val="24"/>
+          <w:szCs w:val="24"/>
+          <w:lang w:val="ru-RU"/>
+        </w:rPr>
+        <w:t xml:space="preserve"> Общее число </w:t>
       </w:r>
       <w:r>
         <w:rPr>
@@ -259,32 +225,20 @@
         <w:rPr>
           <w:rFonts w:ascii="Times New Roman" w:hAnsi="Times New Roman" w:cs="Times New Roman"/>
           <w:color w:val="000000"/>
-          <w:spacing w:val="-2"/>
-          <w:sz w:val="24"/>
-          <w:szCs w:val="24"/>
-          <w:lang w:val="ru-RU"/>
-        </w:rPr>
-      </w:pPr>
-      <w:r>
-        <w:rPr>
-          <w:rFonts w:ascii="Times New Roman" w:hAnsi="Times New Roman" w:cs="Times New Roman"/>
-          <w:color w:val="000000"/>
-          <w:sz w:val="24"/>
-          <w:szCs w:val="24"/>
-          <w:lang w:val="ru-RU"/>
-        </w:rPr>
-        <w:t xml:space="preserve"> </w:t>
-      </w:r>
-      <w:r>
-        <w:rPr>
-          <w:rFonts w:ascii="Times New Roman" w:hAnsi="Times New Roman" w:cs="Times New Roman"/>
-          <w:color w:val="000000"/>
-          <w:spacing w:val="-7"/>
-          <w:sz w:val="24"/>
-          <w:szCs w:val="24"/>
-          <w:lang w:val="ru-RU"/>
-        </w:rPr>
-        <w:t>Сумма оплаты за номер которую должен оплатить постоялец</w:t>
+          <w:sz w:val="24"/>
+          <w:szCs w:val="24"/>
+          <w:lang w:val="ru-RU"/>
+        </w:rPr>
+      </w:pPr>
+      <w:r>
+        <w:rPr>
+          <w:rFonts w:ascii="Times New Roman" w:hAnsi="Times New Roman" w:cs="Times New Roman"/>
+          <w:color w:val="000000"/>
+          <w:sz w:val="24"/>
+          <w:szCs w:val="24"/>
+          <w:lang w:val="ru-RU"/>
+        </w:rPr>
+        <w:t xml:space="preserve"> Сумма оплаты за номер которую должен оплатить постоялец</w:t>
       </w:r>
     </w:p>
     <w:p>
@@ -299,373 +253,37 @@
         </w:tabs>
         <w:spacing w:line="276" w:lineRule="auto"/>
         <w:ind w:left="851"/>
-        <w:rPr>
-          <w:rFonts w:ascii="Times New Roman" w:hAnsi="Times New Roman" w:cs="Times New Roman"/>
-          <w:color w:val="000000"/>
-          <w:spacing w:val="-2"/>
-          <w:sz w:val="24"/>
-          <w:szCs w:val="24"/>
-          <w:lang w:val="ru-RU"/>
-        </w:rPr>
-      </w:pPr>
-      <w:r>
-        <w:rPr>
-          <w:rFonts w:ascii="Times New Roman" w:hAnsi="Times New Roman" w:cs="Times New Roman"/>
-          <w:color w:val="000000"/>
-          <w:spacing w:val="-7"/>
-          <w:sz w:val="24"/>
-          <w:szCs w:val="24"/>
-          <w:lang w:val="ru-RU"/>
-        </w:rPr>
-        <w:t xml:space="preserve"> </w:t>
-      </w:r>
-      <w:r>
-        <w:rPr>
-          <w:rFonts w:ascii="Times New Roman" w:hAnsi="Times New Roman" w:cs="Times New Roman"/>
-          <w:color w:val="000000"/>
-          <w:sz w:val="24"/>
-          <w:szCs w:val="24"/>
-          <w:lang w:val="ru-RU"/>
-        </w:rPr>
-        <w:t xml:space="preserve">Посмотреть список услуг </w:t>
-      </w:r>
-      <w:r>
-        <w:rPr>
-          <w:rFonts w:ascii="Times New Roman" w:hAnsi="Times New Roman" w:cs="Times New Roman"/>
-          <w:color w:val="000000"/>
-          <w:sz w:val="24"/>
-          <w:szCs w:val="24"/>
-          <w:lang w:val="ru-RU"/>
-        </w:rPr>
-        <w:t>гостя</w:t>
-      </w:r>
-    </w:p>
-    <w:p>
-      <w:pPr>
-        <w:pStyle w:val="ListParagraph"/>
-        <w:numPr>
-          <w:ilvl w:val="2"/>
-          <w:numId w:val="7"/>
-        </w:numPr>
-        <w:tabs>
-          <w:tab w:val="decimal" w:pos="426"/>
-        </w:tabs>
-        <w:spacing w:line="276" w:lineRule="auto"/>
-        <w:ind w:left="1560" w:hanging="709"/>
-        <w:rPr>
-          <w:rFonts w:ascii="Times New Roman" w:hAnsi="Times New Roman" w:cs="Times New Roman"/>
-          <w:color w:val="000000"/>
-          <w:spacing w:val="-2"/>
-          <w:sz w:val="24"/>
-          <w:szCs w:val="24"/>
-          <w:lang w:val="ru-RU"/>
-        </w:rPr>
-      </w:pPr>
-      <w:r>
-        <w:rPr>
-          <w:rFonts w:ascii="Times New Roman" w:hAnsi="Times New Roman" w:cs="Times New Roman"/>
-          <w:color w:val="000000"/>
-          <w:spacing w:val="-2"/>
-          <w:sz w:val="24"/>
-          <w:szCs w:val="24"/>
-          <w:lang w:val="ru-RU"/>
-        </w:rPr>
-        <w:t>Без сортировки</w:t>
-      </w:r>
-    </w:p>
-    <w:p>
-      <w:pPr>
-        <w:pStyle w:val="ListParagraph"/>
-        <w:numPr>
-          <w:ilvl w:val="2"/>
-          <w:numId w:val="7"/>
-        </w:numPr>
-        <w:tabs>
-          <w:tab w:val="decimal" w:pos="426"/>
-        </w:tabs>
-        <w:spacing w:line="276" w:lineRule="auto"/>
-        <w:ind w:left="1560" w:hanging="709"/>
-        <w:rPr>
-          <w:rFonts w:ascii="Times New Roman" w:hAnsi="Times New Roman" w:cs="Times New Roman"/>
-          <w:color w:val="000000"/>
-          <w:spacing w:val="-2"/>
-          <w:sz w:val="24"/>
-          <w:szCs w:val="24"/>
-          <w:lang w:val="ru-RU"/>
-        </w:rPr>
-      </w:pPr>
-      <w:r>
-        <w:rPr>
-          <w:rFonts w:ascii="Times New Roman" w:hAnsi="Times New Roman" w:cs="Times New Roman"/>
-          <w:color w:val="000000"/>
-          <w:spacing w:val="-2"/>
-          <w:sz w:val="24"/>
-          <w:szCs w:val="24"/>
-          <w:lang w:val="ru-RU"/>
-        </w:rPr>
-        <w:t>Сортировать по цене</w:t>
-      </w:r>
-    </w:p>
-    <w:p>
-      <w:pPr>
-        <w:pStyle w:val="ListParagraph"/>
-        <w:numPr>
-          <w:ilvl w:val="2"/>
-          <w:numId w:val="7"/>
-        </w:numPr>
-        <w:tabs>
-          <w:tab w:val="decimal" w:pos="426"/>
-        </w:tabs>
-        <w:spacing w:line="276" w:lineRule="auto"/>
-        <w:ind w:left="1560" w:hanging="709"/>
-        <w:rPr>
-          <w:rFonts w:ascii="Times New Roman" w:hAnsi="Times New Roman" w:cs="Times New Roman"/>
-          <w:color w:val="000000"/>
-          <w:spacing w:val="-2"/>
-          <w:sz w:val="24"/>
-          <w:szCs w:val="24"/>
-          <w:lang w:val="ru-RU"/>
-        </w:rPr>
-      </w:pPr>
-      <w:r>
-        <w:rPr>
-          <w:rFonts w:ascii="Times New Roman" w:hAnsi="Times New Roman" w:cs="Times New Roman"/>
-          <w:color w:val="000000"/>
-          <w:spacing w:val="-2"/>
-          <w:sz w:val="24"/>
-          <w:szCs w:val="24"/>
-          <w:lang w:val="ru-RU"/>
-        </w:rPr>
-        <w:t>Сортировать по дате</w:t>
-      </w:r>
-    </w:p>
-    <w:p>
-      <w:pPr>
-        <w:pStyle w:val="ListParagraph"/>
-        <w:numPr>
-          <w:ilvl w:val="1"/>
-          <w:numId w:val="7"/>
-        </w:numPr>
-        <w:tabs>
-          <w:tab w:val="decimal" w:pos="426"/>
-        </w:tabs>
-        <w:spacing w:line="276" w:lineRule="auto"/>
-        <w:ind w:left="851"/>
-        <w:rPr>
-          <w:rFonts w:ascii="Times New Roman" w:hAnsi="Times New Roman" w:cs="Times New Roman"/>
-          <w:color w:val="000000"/>
-          <w:spacing w:val="-2"/>
-          <w:sz w:val="24"/>
-          <w:szCs w:val="24"/>
-          <w:lang w:val="ru-RU"/>
-        </w:rPr>
-      </w:pPr>
-      <w:r>
-        <w:rPr>
-          <w:rFonts w:ascii="Times New Roman" w:hAnsi="Times New Roman" w:cs="Times New Roman"/>
-          <w:color w:val="000000"/>
-          <w:spacing w:val="-2"/>
-          <w:sz w:val="24"/>
-          <w:szCs w:val="24"/>
-          <w:lang w:val="ru-RU"/>
-        </w:rPr>
-        <w:t xml:space="preserve"> </w:t>
-      </w:r>
-      <w:r>
-        <w:rPr>
-          <w:rFonts w:ascii="Times New Roman" w:hAnsi="Times New Roman" w:cs="Times New Roman"/>
-          <w:color w:val="000000"/>
-          <w:sz w:val="24"/>
-          <w:szCs w:val="24"/>
-          <w:lang w:val="ru-RU"/>
-        </w:rPr>
-        <w:t>Список гостей и их номеров</w:t>
-      </w:r>
-    </w:p>
-    <w:p>
-      <w:pPr>
-        <w:pStyle w:val="ListParagraph"/>
-        <w:numPr>
-          <w:ilvl w:val="2"/>
-          <w:numId w:val="7"/>
-        </w:numPr>
-        <w:tabs>
-          <w:tab w:val="decimal" w:pos="426"/>
-        </w:tabs>
-        <w:spacing w:line="276" w:lineRule="auto"/>
-        <w:ind w:left="1560" w:hanging="709"/>
-        <w:rPr>
-          <w:rFonts w:ascii="Times New Roman" w:hAnsi="Times New Roman" w:cs="Times New Roman"/>
-          <w:color w:val="000000"/>
-          <w:spacing w:val="-2"/>
-          <w:sz w:val="24"/>
-          <w:szCs w:val="24"/>
-          <w:lang w:val="ru-RU"/>
-        </w:rPr>
-      </w:pPr>
-      <w:r>
-        <w:rPr>
-          <w:rFonts w:ascii="Times New Roman" w:hAnsi="Times New Roman" w:cs="Times New Roman"/>
-          <w:color w:val="000000"/>
-          <w:spacing w:val="-2"/>
-          <w:sz w:val="24"/>
-          <w:szCs w:val="24"/>
-          <w:lang w:val="ru-RU"/>
-        </w:rPr>
-        <w:t>Без сортировки</w:t>
-      </w:r>
-    </w:p>
-    <w:p>
-      <w:pPr>
-        <w:pStyle w:val="ListParagraph"/>
-        <w:numPr>
-          <w:ilvl w:val="2"/>
-          <w:numId w:val="7"/>
-        </w:numPr>
-        <w:tabs>
-          <w:tab w:val="decimal" w:pos="426"/>
-        </w:tabs>
-        <w:spacing w:line="276" w:lineRule="auto"/>
-        <w:ind w:left="1560" w:hanging="709"/>
-        <w:rPr>
-          <w:rFonts w:ascii="Times New Roman" w:hAnsi="Times New Roman" w:cs="Times New Roman"/>
-          <w:color w:val="000000"/>
-          <w:spacing w:val="-2"/>
-          <w:sz w:val="24"/>
-          <w:szCs w:val="24"/>
-          <w:lang w:val="ru-RU"/>
-        </w:rPr>
-      </w:pPr>
-      <w:r>
-        <w:rPr>
-          <w:rFonts w:ascii="Times New Roman" w:hAnsi="Times New Roman" w:cs="Times New Roman"/>
-          <w:color w:val="000000"/>
-          <w:spacing w:val="-2"/>
-          <w:sz w:val="24"/>
-          <w:szCs w:val="24"/>
-          <w:lang w:val="ru-RU"/>
-        </w:rPr>
-        <w:t>Сортировать по алфавиту</w:t>
-      </w:r>
-    </w:p>
-    <w:p>
-      <w:pPr>
-        <w:pStyle w:val="ListParagraph"/>
-        <w:numPr>
-          <w:ilvl w:val="2"/>
-          <w:numId w:val="7"/>
-        </w:numPr>
-        <w:tabs>
-          <w:tab w:val="decimal" w:pos="426"/>
-        </w:tabs>
-        <w:spacing w:line="276" w:lineRule="auto"/>
-        <w:ind w:left="1560" w:hanging="709"/>
-        <w:rPr>
-          <w:rFonts w:ascii="Times New Roman" w:hAnsi="Times New Roman" w:cs="Times New Roman"/>
-          <w:color w:val="000000"/>
-          <w:spacing w:val="-2"/>
-          <w:sz w:val="24"/>
-          <w:szCs w:val="24"/>
-          <w:lang w:val="ru-RU"/>
-        </w:rPr>
-      </w:pPr>
-      <w:r>
-        <w:rPr>
-          <w:rFonts w:ascii="Times New Roman" w:hAnsi="Times New Roman" w:cs="Times New Roman"/>
-          <w:color w:val="000000"/>
-          <w:spacing w:val="-2"/>
-          <w:sz w:val="24"/>
-          <w:szCs w:val="24"/>
-          <w:lang w:val="ru-RU"/>
-        </w:rPr>
-        <w:t>Сортировать по дате освобождения номера</w:t>
-      </w:r>
-    </w:p>
-    <w:p>
-      <w:pPr>
-        <w:pStyle w:val="ListParagraph"/>
-        <w:numPr>
-          <w:ilvl w:val="1"/>
-          <w:numId w:val="7"/>
-        </w:numPr>
-        <w:tabs>
-          <w:tab w:val="decimal" w:pos="426"/>
-        </w:tabs>
-        <w:spacing w:line="276" w:lineRule="auto"/>
-        <w:rPr>
-          <w:rFonts w:ascii="Times New Roman" w:hAnsi="Times New Roman" w:cs="Times New Roman"/>
-          <w:color w:val="000000"/>
-          <w:spacing w:val="-2"/>
-          <w:sz w:val="24"/>
-          <w:szCs w:val="24"/>
-          <w:lang w:val="ru-RU"/>
-        </w:rPr>
-      </w:pPr>
-      <w:r>
-        <w:rPr>
-          <w:rFonts w:ascii="Times New Roman" w:hAnsi="Times New Roman" w:cs="Times New Roman"/>
-          <w:color w:val="000000"/>
-          <w:spacing w:val="-2"/>
-          <w:sz w:val="24"/>
-          <w:szCs w:val="24"/>
-          <w:lang w:val="ru-RU"/>
-        </w:rPr>
-        <w:t xml:space="preserve"> Полная информация о госте</w:t>
-      </w:r>
-    </w:p>
-    <w:p>
-      <w:pPr>
-        <w:pStyle w:val="ListParagraph"/>
-        <w:tabs>
-          <w:tab w:val="decimal" w:pos="426"/>
-        </w:tabs>
-        <w:spacing w:line="276" w:lineRule="auto"/>
-        <w:ind w:left="792"/>
-        <w:rPr>
-          <w:rFonts w:ascii="Times New Roman" w:hAnsi="Times New Roman" w:cs="Times New Roman"/>
-          <w:color w:val="000000"/>
-          <w:spacing w:val="-2"/>
-          <w:sz w:val="24"/>
-          <w:szCs w:val="24"/>
-          <w:lang w:val="ru-RU"/>
-        </w:rPr>
-      </w:pPr>
-    </w:p>
-    <w:p>
-      <w:pPr>
-        <w:pStyle w:val="ListParagraph"/>
-        <w:numPr>
-          <w:ilvl w:val="0"/>
-          <w:numId w:val="7"/>
-        </w:numPr>
-        <w:tabs>
-          <w:tab w:val="decimal" w:pos="426"/>
-        </w:tabs>
-        <w:spacing w:line="276" w:lineRule="auto"/>
-        <w:ind w:left="426"/>
         <w:rPr>
           <w:rFonts w:ascii="Times New Roman" w:hAnsi="Times New Roman" w:cs="Times New Roman"/>
           <w:b/>
           <w:bCs/>
           <w:color w:val="000000"/>
-          <w:spacing w:val="-2"/>
-          <w:sz w:val="24"/>
-          <w:szCs w:val="24"/>
-          <w:lang w:val="ru-RU"/>
-        </w:rPr>
-      </w:pPr>
+          <w:sz w:val="24"/>
+          <w:szCs w:val="24"/>
+          <w:lang w:val="ru-RU"/>
+        </w:rPr>
+      </w:pPr>
+      <w:r>
+        <w:rPr>
+          <w:rFonts w:ascii="Times New Roman" w:hAnsi="Times New Roman" w:cs="Times New Roman"/>
+          <w:color w:val="000000"/>
+          <w:sz w:val="24"/>
+          <w:szCs w:val="24"/>
+          <w:lang w:val="ru-RU"/>
+        </w:rPr>
+        <w:t xml:space="preserve"> </w:t>
+      </w:r>
       <w:r>
         <w:rPr>
           <w:rFonts w:ascii="Times New Roman" w:hAnsi="Times New Roman" w:cs="Times New Roman"/>
           <w:b/>
           <w:bCs/>
           <w:color w:val="000000"/>
-          <w:spacing w:val="-2"/>
-          <w:sz w:val="24"/>
-          <w:szCs w:val="24"/>
-          <w:lang w:val="ru-RU"/>
-        </w:rPr>
-        <w:t>Номера</w:t>
+          <w:sz w:val="24"/>
+          <w:szCs w:val="24"/>
+          <w:lang w:val="ru-RU"/>
+        </w:rPr>
+        <w:t>Заказать услугу</w:t>
       </w:r>
     </w:p>
     <w:p>
@@ -683,22 +301,123 @@
         <w:rPr>
           <w:rFonts w:ascii="Times New Roman" w:hAnsi="Times New Roman" w:cs="Times New Roman"/>
           <w:color w:val="000000"/>
-          <w:spacing w:val="-2"/>
-          <w:sz w:val="24"/>
-          <w:szCs w:val="24"/>
-          <w:lang w:val="ru-RU"/>
-        </w:rPr>
-      </w:pPr>
-      <w:r>
-        <w:rPr>
-          <w:rFonts w:ascii="Times New Roman" w:hAnsi="Times New Roman" w:cs="Times New Roman"/>
-          <w:color w:val="000000"/>
-          <w:spacing w:val="-2"/>
-          <w:sz w:val="24"/>
-          <w:szCs w:val="24"/>
-          <w:lang w:val="ru-RU"/>
-        </w:rPr>
-        <w:t xml:space="preserve"> Добавить номер</w:t>
+          <w:sz w:val="24"/>
+          <w:szCs w:val="24"/>
+          <w:lang w:val="ru-RU"/>
+        </w:rPr>
+      </w:pPr>
+      <w:r>
+        <w:rPr>
+          <w:rFonts w:ascii="Times New Roman" w:hAnsi="Times New Roman" w:cs="Times New Roman"/>
+          <w:color w:val="000000"/>
+          <w:sz w:val="24"/>
+          <w:szCs w:val="24"/>
+          <w:lang w:val="ru-RU"/>
+        </w:rPr>
+        <w:t xml:space="preserve"> Посмотреть список услуг </w:t>
+      </w:r>
+      <w:r>
+        <w:rPr>
+          <w:rFonts w:ascii="Times New Roman" w:hAnsi="Times New Roman" w:cs="Times New Roman"/>
+          <w:color w:val="000000"/>
+          <w:sz w:val="24"/>
+          <w:szCs w:val="24"/>
+          <w:lang w:val="ru-RU"/>
+        </w:rPr>
+        <w:t>гостя</w:t>
+      </w:r>
+    </w:p>
+    <w:p>
+      <w:pPr>
+        <w:pStyle w:val="ListParagraph"/>
+        <w:numPr>
+          <w:ilvl w:val="2"/>
+          <w:numId w:val="7"/>
+        </w:numPr>
+        <w:tabs>
+          <w:tab w:val="decimal" w:pos="426"/>
+        </w:tabs>
+        <w:spacing w:line="276" w:lineRule="auto"/>
+        <w:ind w:left="1560" w:hanging="709"/>
+        <w:rPr>
+          <w:rFonts w:ascii="Times New Roman" w:hAnsi="Times New Roman" w:cs="Times New Roman"/>
+          <w:color w:val="000000"/>
+          <w:sz w:val="24"/>
+          <w:szCs w:val="24"/>
+          <w:lang w:val="ru-RU"/>
+        </w:rPr>
+      </w:pPr>
+      <w:r>
+        <w:rPr>
+          <w:rFonts w:ascii="Times New Roman" w:hAnsi="Times New Roman" w:cs="Times New Roman"/>
+          <w:color w:val="000000"/>
+          <w:sz w:val="24"/>
+          <w:szCs w:val="24"/>
+          <w:lang w:val="ru-RU"/>
+        </w:rPr>
+        <w:t>Без сортировки</w:t>
+      </w:r>
+    </w:p>
+    <w:p>
+      <w:pPr>
+        <w:pStyle w:val="ListParagraph"/>
+        <w:numPr>
+          <w:ilvl w:val="2"/>
+          <w:numId w:val="7"/>
+        </w:numPr>
+        <w:tabs>
+          <w:tab w:val="decimal" w:pos="426"/>
+        </w:tabs>
+        <w:spacing w:line="276" w:lineRule="auto"/>
+        <w:ind w:left="1560" w:hanging="709"/>
+        <w:rPr>
+          <w:rFonts w:ascii="Times New Roman" w:hAnsi="Times New Roman" w:cs="Times New Roman"/>
+          <w:color w:val="000000"/>
+          <w:sz w:val="24"/>
+          <w:szCs w:val="24"/>
+          <w:lang w:val="ru-RU"/>
+        </w:rPr>
+      </w:pPr>
+      <w:r>
+        <w:rPr>
+          <w:rFonts w:ascii="Times New Roman" w:hAnsi="Times New Roman" w:cs="Times New Roman"/>
+          <w:color w:val="000000"/>
+          <w:sz w:val="24"/>
+          <w:szCs w:val="24"/>
+          <w:lang w:val="ru-RU"/>
+        </w:rPr>
+        <w:t>Сортировать по цене</w:t>
+      </w:r>
+    </w:p>
+    <w:p>
+      <w:pPr>
+        <w:pStyle w:val="ListParagraph"/>
+        <w:numPr>
+          <w:ilvl w:val="2"/>
+          <w:numId w:val="7"/>
+        </w:numPr>
+        <w:tabs>
+          <w:tab w:val="decimal" w:pos="426"/>
+        </w:tabs>
+        <w:spacing w:line="276" w:lineRule="auto"/>
+        <w:ind w:left="1560" w:hanging="709"/>
+        <w:rPr>
+          <w:rFonts w:ascii="Times New Roman" w:hAnsi="Times New Roman" w:cs="Times New Roman"/>
+          <w:color w:val="000000"/>
+          <w:sz w:val="24"/>
+          <w:szCs w:val="24"/>
+          <w:lang w:val="ru-RU"/>
+        </w:rPr>
+      </w:pPr>
+      <w:r>
+        <w:rPr>
+          <w:rFonts w:ascii="Times New Roman" w:hAnsi="Times New Roman" w:cs="Times New Roman"/>
+          <w:color w:val="000000"/>
+          <w:sz w:val="24"/>
+          <w:szCs w:val="24"/>
+          <w:lang w:val="ru-RU"/>
+        </w:rPr>
+        <w:t>Сортировать по дате</w:t>
       </w:r>
     </w:p>
     <w:p>
@@ -716,22 +435,113 @@
         <w:rPr>
           <w:rFonts w:ascii="Times New Roman" w:hAnsi="Times New Roman" w:cs="Times New Roman"/>
           <w:color w:val="000000"/>
-          <w:spacing w:val="-2"/>
-          <w:sz w:val="24"/>
-          <w:szCs w:val="24"/>
-          <w:lang w:val="ru-RU"/>
-        </w:rPr>
-      </w:pPr>
-      <w:r>
-        <w:rPr>
-          <w:rFonts w:ascii="Times New Roman" w:hAnsi="Times New Roman" w:cs="Times New Roman"/>
-          <w:color w:val="000000"/>
-          <w:spacing w:val="-2"/>
-          <w:sz w:val="24"/>
-          <w:szCs w:val="24"/>
-          <w:lang w:val="ru-RU"/>
-        </w:rPr>
-        <w:t xml:space="preserve"> Общее число свободных номеров</w:t>
+          <w:sz w:val="24"/>
+          <w:szCs w:val="24"/>
+          <w:lang w:val="ru-RU"/>
+        </w:rPr>
+      </w:pPr>
+      <w:r>
+        <w:rPr>
+          <w:rFonts w:ascii="Times New Roman" w:hAnsi="Times New Roman" w:cs="Times New Roman"/>
+          <w:color w:val="000000"/>
+          <w:sz w:val="24"/>
+          <w:szCs w:val="24"/>
+          <w:lang w:val="ru-RU"/>
+        </w:rPr>
+        <w:t xml:space="preserve"> Список гостей и их номеров</w:t>
+      </w:r>
+    </w:p>
+    <w:p>
+      <w:pPr>
+        <w:pStyle w:val="ListParagraph"/>
+        <w:numPr>
+          <w:ilvl w:val="2"/>
+          <w:numId w:val="7"/>
+        </w:numPr>
+        <w:tabs>
+          <w:tab w:val="decimal" w:pos="426"/>
+        </w:tabs>
+        <w:spacing w:line="276" w:lineRule="auto"/>
+        <w:ind w:left="1560" w:hanging="709"/>
+        <w:rPr>
+          <w:rFonts w:ascii="Times New Roman" w:hAnsi="Times New Roman" w:cs="Times New Roman"/>
+          <w:color w:val="000000"/>
+          <w:sz w:val="24"/>
+          <w:szCs w:val="24"/>
+          <w:lang w:val="ru-RU"/>
+        </w:rPr>
+      </w:pPr>
+      <w:r>
+        <w:rPr>
+          <w:rFonts w:ascii="Times New Roman" w:hAnsi="Times New Roman" w:cs="Times New Roman"/>
+          <w:color w:val="000000"/>
+          <w:sz w:val="24"/>
+          <w:szCs w:val="24"/>
+          <w:lang w:val="ru-RU"/>
+        </w:rPr>
+        <w:t>Без сортировки</w:t>
+      </w:r>
+    </w:p>
+    <w:p>
+      <w:pPr>
+        <w:pStyle w:val="ListParagraph"/>
+        <w:numPr>
+          <w:ilvl w:val="2"/>
+          <w:numId w:val="7"/>
+        </w:numPr>
+        <w:tabs>
+          <w:tab w:val="decimal" w:pos="426"/>
+        </w:tabs>
+        <w:spacing w:line="276" w:lineRule="auto"/>
+        <w:ind w:left="1560" w:hanging="709"/>
+        <w:rPr>
+          <w:rFonts w:ascii="Times New Roman" w:hAnsi="Times New Roman" w:cs="Times New Roman"/>
+          <w:color w:val="000000"/>
+          <w:sz w:val="24"/>
+          <w:szCs w:val="24"/>
+          <w:lang w:val="ru-RU"/>
+        </w:rPr>
+      </w:pPr>
+      <w:r>
+        <w:rPr>
+          <w:rFonts w:ascii="Times New Roman" w:hAnsi="Times New Roman" w:cs="Times New Roman"/>
+          <w:color w:val="000000"/>
+          <w:sz w:val="24"/>
+          <w:szCs w:val="24"/>
+          <w:lang w:val="ru-RU"/>
+        </w:rPr>
+        <w:t>Сортировать по алфавиту</w:t>
+      </w:r>
+    </w:p>
+    <w:p>
+      <w:pPr>
+        <w:pStyle w:val="ListParagraph"/>
+        <w:numPr>
+          <w:ilvl w:val="2"/>
+          <w:numId w:val="7"/>
+        </w:numPr>
+        <w:tabs>
+          <w:tab w:val="decimal" w:pos="426"/>
+        </w:tabs>
+        <w:spacing w:line="276" w:lineRule="auto"/>
+        <w:ind w:left="1560" w:hanging="709"/>
+        <w:rPr>
+          <w:rFonts w:ascii="Times New Roman" w:hAnsi="Times New Roman" w:cs="Times New Roman"/>
+          <w:color w:val="000000"/>
+          <w:sz w:val="24"/>
+          <w:szCs w:val="24"/>
+          <w:lang w:val="ru-RU"/>
+        </w:rPr>
+      </w:pPr>
+      <w:r>
+        <w:rPr>
+          <w:rFonts w:ascii="Times New Roman" w:hAnsi="Times New Roman" w:cs="Times New Roman"/>
+          <w:color w:val="000000"/>
+          <w:sz w:val="24"/>
+          <w:szCs w:val="24"/>
+          <w:lang w:val="ru-RU"/>
+        </w:rPr>
+        <w:t>Сортировать по дате освобождения номера</w:t>
       </w:r>
     </w:p>
     <w:p>
@@ -745,573 +555,59 @@
           <w:tab w:val="decimal" w:pos="426"/>
         </w:tabs>
         <w:spacing w:line="276" w:lineRule="auto"/>
-        <w:ind w:left="851"/>
-        <w:rPr>
-          <w:rFonts w:ascii="Times New Roman" w:hAnsi="Times New Roman" w:cs="Times New Roman"/>
-          <w:color w:val="000000"/>
-          <w:spacing w:val="-2"/>
-          <w:sz w:val="24"/>
-          <w:szCs w:val="24"/>
-          <w:lang w:val="ru-RU"/>
-        </w:rPr>
-      </w:pPr>
-      <w:r>
-        <w:rPr>
-          <w:rFonts w:ascii="Times New Roman" w:hAnsi="Times New Roman" w:cs="Times New Roman"/>
-          <w:color w:val="000000"/>
-          <w:spacing w:val="-2"/>
-          <w:sz w:val="24"/>
-          <w:szCs w:val="24"/>
-          <w:lang w:val="ru-RU"/>
-        </w:rPr>
-        <w:t xml:space="preserve"> Изменить цену номера</w:t>
-      </w:r>
-    </w:p>
-    <w:p>
-      <w:pPr>
-        <w:pStyle w:val="ListParagraph"/>
-        <w:numPr>
-          <w:ilvl w:val="1"/>
-          <w:numId w:val="7"/>
-        </w:numPr>
+        <w:rPr>
+          <w:rFonts w:ascii="Times New Roman" w:hAnsi="Times New Roman" w:cs="Times New Roman"/>
+          <w:color w:val="000000"/>
+          <w:sz w:val="24"/>
+          <w:szCs w:val="24"/>
+          <w:lang w:val="ru-RU"/>
+        </w:rPr>
+      </w:pPr>
+      <w:r>
+        <w:rPr>
+          <w:rFonts w:ascii="Times New Roman" w:hAnsi="Times New Roman" w:cs="Times New Roman"/>
+          <w:color w:val="000000"/>
+          <w:sz w:val="24"/>
+          <w:szCs w:val="24"/>
+          <w:lang w:val="ru-RU"/>
+        </w:rPr>
+        <w:t xml:space="preserve"> Полная информация о госте</w:t>
+      </w:r>
+    </w:p>
+    <w:p>
+      <w:pPr>
+        <w:pStyle w:val="ListParagraph"/>
         <w:tabs>
           <w:tab w:val="decimal" w:pos="426"/>
         </w:tabs>
         <w:spacing w:line="276" w:lineRule="auto"/>
-        <w:ind w:left="851"/>
-        <w:rPr>
-          <w:rFonts w:ascii="Times New Roman" w:hAnsi="Times New Roman" w:cs="Times New Roman"/>
-          <w:color w:val="000000"/>
-          <w:spacing w:val="-2"/>
-          <w:sz w:val="24"/>
-          <w:szCs w:val="24"/>
-          <w:lang w:val="ru-RU"/>
-        </w:rPr>
-      </w:pPr>
-      <w:r>
-        <w:rPr>
-          <w:rFonts w:ascii="Times New Roman" w:hAnsi="Times New Roman" w:cs="Times New Roman"/>
-          <w:color w:val="000000"/>
-          <w:spacing w:val="-2"/>
-          <w:sz w:val="24"/>
-          <w:szCs w:val="24"/>
-          <w:lang w:val="ru-RU"/>
-        </w:rPr>
-        <w:t xml:space="preserve"> Изменить статус</w:t>
-      </w:r>
-    </w:p>
-    <w:p>
-      <w:pPr>
-        <w:pStyle w:val="ListParagraph"/>
-        <w:numPr>
-          <w:ilvl w:val="1"/>
+        <w:ind w:left="792"/>
+        <w:rPr>
+          <w:rFonts w:ascii="Times New Roman" w:hAnsi="Times New Roman" w:cs="Times New Roman"/>
+          <w:color w:val="000000"/>
+          <w:sz w:val="24"/>
+          <w:szCs w:val="24"/>
+          <w:lang w:val="ru-RU"/>
+        </w:rPr>
+      </w:pPr>
+    </w:p>
+    <w:p>
+      <w:pPr>
+        <w:pStyle w:val="ListParagraph"/>
+        <w:numPr>
+          <w:ilvl w:val="0"/>
           <w:numId w:val="7"/>
         </w:numPr>
         <w:tabs>
           <w:tab w:val="decimal" w:pos="426"/>
         </w:tabs>
         <w:spacing w:line="276" w:lineRule="auto"/>
-        <w:ind w:left="851"/>
-        <w:rPr>
-          <w:rFonts w:ascii="Times New Roman" w:hAnsi="Times New Roman" w:cs="Times New Roman"/>
-          <w:color w:val="000000"/>
-          <w:spacing w:val="-2"/>
-          <w:sz w:val="24"/>
-          <w:szCs w:val="24"/>
-          <w:lang w:val="ru-RU"/>
-        </w:rPr>
-      </w:pPr>
-      <w:r>
-        <w:rPr>
-          <w:rFonts w:ascii="Times New Roman" w:hAnsi="Times New Roman" w:cs="Times New Roman"/>
-          <w:color w:val="000000"/>
-          <w:spacing w:val="-2"/>
-          <w:sz w:val="24"/>
-          <w:szCs w:val="24"/>
-          <w:lang w:val="ru-RU"/>
-        </w:rPr>
-        <w:t xml:space="preserve"> Посмотреть детали отдельного номера</w:t>
-      </w:r>
-    </w:p>
-    <w:p>
-      <w:pPr>
-        <w:pStyle w:val="ListParagraph"/>
-        <w:numPr>
-          <w:ilvl w:val="1"/>
-          <w:numId w:val="7"/>
-        </w:numPr>
-        <w:tabs>
-          <w:tab w:val="decimal" w:pos="426"/>
-        </w:tabs>
-        <w:spacing w:line="276" w:lineRule="auto"/>
-        <w:ind w:left="851"/>
-        <w:rPr>
-          <w:rFonts w:ascii="Times New Roman" w:hAnsi="Times New Roman" w:cs="Times New Roman"/>
-          <w:color w:val="000000"/>
-          <w:spacing w:val="-2"/>
-          <w:sz w:val="24"/>
-          <w:szCs w:val="24"/>
-          <w:lang w:val="ru-RU"/>
-        </w:rPr>
-      </w:pPr>
-      <w:r>
-        <w:rPr>
-          <w:rFonts w:ascii="Times New Roman" w:hAnsi="Times New Roman" w:cs="Times New Roman"/>
-          <w:color w:val="000000"/>
-          <w:sz w:val="24"/>
-          <w:szCs w:val="24"/>
-          <w:lang w:val="ru-RU"/>
-        </w:rPr>
-        <w:t xml:space="preserve"> Посмотреть 3-х последних постояльцев номера и даты их пребывания</w:t>
-      </w:r>
-    </w:p>
-    <w:p>
-      <w:pPr>
-        <w:pStyle w:val="ListParagraph"/>
-        <w:numPr>
-          <w:ilvl w:val="1"/>
-          <w:numId w:val="7"/>
-        </w:numPr>
-        <w:spacing w:line="276" w:lineRule="auto"/>
-        <w:ind w:left="851" w:hanging="425"/>
-        <w:rPr>
-          <w:rFonts w:ascii="Times New Roman" w:hAnsi="Times New Roman" w:cs="Times New Roman"/>
-          <w:color w:val="000000"/>
-          <w:spacing w:val="-2"/>
-          <w:sz w:val="24"/>
-          <w:szCs w:val="24"/>
-          <w:lang w:val="ru-RU"/>
-        </w:rPr>
-      </w:pPr>
-      <w:r>
-        <w:rPr>
-          <w:rFonts w:ascii="Times New Roman" w:hAnsi="Times New Roman" w:cs="Times New Roman"/>
-          <w:color w:val="000000"/>
-          <w:spacing w:val="-2"/>
-          <w:sz w:val="24"/>
-          <w:szCs w:val="24"/>
-          <w:lang w:val="ru-RU"/>
-        </w:rPr>
-        <w:t xml:space="preserve"> </w:t>
-      </w:r>
-      <w:r>
-        <w:rPr>
-          <w:rFonts w:ascii="Times New Roman" w:hAnsi="Times New Roman" w:cs="Times New Roman"/>
-          <w:color w:val="000000"/>
-          <w:sz w:val="24"/>
-          <w:szCs w:val="24"/>
-          <w:lang w:val="ru-RU"/>
-        </w:rPr>
-        <w:t>Список номеров которые будут свободны по определенной дате</w:t>
-      </w:r>
-    </w:p>
-    <w:p>
-      <w:pPr>
-        <w:pStyle w:val="ListParagraph"/>
-        <w:numPr>
-          <w:ilvl w:val="1"/>
-          <w:numId w:val="7"/>
-        </w:numPr>
-        <w:tabs>
-          <w:tab w:val="decimal" w:pos="360"/>
-        </w:tabs>
-        <w:spacing w:line="276" w:lineRule="auto"/>
-        <w:ind w:left="851"/>
-        <w:rPr>
-          <w:rFonts w:ascii="Times New Roman" w:hAnsi="Times New Roman" w:cs="Times New Roman"/>
-          <w:color w:val="000000"/>
-          <w:spacing w:val="-2"/>
-          <w:sz w:val="24"/>
-          <w:szCs w:val="24"/>
-          <w:lang w:val="ru-RU"/>
-        </w:rPr>
-      </w:pPr>
-      <w:r>
-        <w:rPr>
-          <w:rFonts w:ascii="Times New Roman" w:hAnsi="Times New Roman" w:cs="Times New Roman"/>
-          <w:color w:val="000000"/>
-          <w:spacing w:val="-8"/>
-          <w:sz w:val="24"/>
-          <w:szCs w:val="24"/>
-          <w:lang w:val="ru-RU"/>
-        </w:rPr>
-        <w:t xml:space="preserve"> Список номеров</w:t>
-      </w:r>
-    </w:p>
-    <w:p>
-      <w:pPr>
-        <w:pStyle w:val="ListParagraph"/>
-        <w:numPr>
-          <w:ilvl w:val="2"/>
-          <w:numId w:val="7"/>
-        </w:numPr>
-        <w:tabs>
-          <w:tab w:val="decimal" w:pos="360"/>
-        </w:tabs>
-        <w:spacing w:line="276" w:lineRule="auto"/>
-        <w:ind w:left="1560" w:hanging="709"/>
-        <w:rPr>
-          <w:rFonts w:ascii="Times New Roman" w:hAnsi="Times New Roman" w:cs="Times New Roman"/>
-          <w:color w:val="000000"/>
-          <w:spacing w:val="-2"/>
-          <w:sz w:val="24"/>
-          <w:szCs w:val="24"/>
-          <w:lang w:val="ru-RU"/>
-        </w:rPr>
-      </w:pPr>
-      <w:r>
-        <w:rPr>
-          <w:rFonts w:ascii="Times New Roman" w:hAnsi="Times New Roman" w:cs="Times New Roman"/>
-          <w:color w:val="000000"/>
-          <w:spacing w:val="-2"/>
-          <w:sz w:val="24"/>
-          <w:szCs w:val="24"/>
-          <w:lang w:val="ru-RU"/>
-        </w:rPr>
-        <w:t>Без сортировки</w:t>
-      </w:r>
-    </w:p>
-    <w:p>
-      <w:pPr>
-        <w:pStyle w:val="ListParagraph"/>
-        <w:numPr>
-          <w:ilvl w:val="2"/>
-          <w:numId w:val="7"/>
-        </w:numPr>
-        <w:tabs>
-          <w:tab w:val="decimal" w:pos="360"/>
-        </w:tabs>
-        <w:spacing w:line="276" w:lineRule="auto"/>
-        <w:ind w:left="1560" w:hanging="709"/>
-        <w:rPr>
-          <w:rFonts w:ascii="Times New Roman" w:hAnsi="Times New Roman" w:cs="Times New Roman"/>
-          <w:color w:val="000000"/>
-          <w:spacing w:val="-2"/>
-          <w:sz w:val="24"/>
-          <w:szCs w:val="24"/>
-          <w:lang w:val="ru-RU"/>
-        </w:rPr>
-      </w:pPr>
-      <w:r>
-        <w:rPr>
-          <w:rFonts w:ascii="Times New Roman" w:hAnsi="Times New Roman" w:cs="Times New Roman"/>
-          <w:color w:val="000000"/>
-          <w:spacing w:val="-8"/>
-          <w:sz w:val="24"/>
-          <w:szCs w:val="24"/>
-          <w:lang w:val="ru-RU"/>
-        </w:rPr>
-        <w:t>Сортировать по цене</w:t>
-      </w:r>
-    </w:p>
-    <w:p>
-      <w:pPr>
-        <w:pStyle w:val="ListParagraph"/>
-        <w:numPr>
-          <w:ilvl w:val="2"/>
-          <w:numId w:val="7"/>
-        </w:numPr>
-        <w:tabs>
-          <w:tab w:val="decimal" w:pos="360"/>
-        </w:tabs>
-        <w:spacing w:line="276" w:lineRule="auto"/>
-        <w:ind w:left="1560" w:hanging="709"/>
-        <w:rPr>
-          <w:rFonts w:ascii="Times New Roman" w:hAnsi="Times New Roman" w:cs="Times New Roman"/>
-          <w:color w:val="000000"/>
-          <w:spacing w:val="-2"/>
-          <w:sz w:val="24"/>
-          <w:szCs w:val="24"/>
-          <w:lang w:val="ru-RU"/>
-        </w:rPr>
-      </w:pPr>
-      <w:r>
-        <w:rPr>
-          <w:rFonts w:ascii="Times New Roman" w:hAnsi="Times New Roman" w:cs="Times New Roman"/>
-          <w:color w:val="000000"/>
-          <w:spacing w:val="-2"/>
-          <w:sz w:val="24"/>
-          <w:szCs w:val="24"/>
-          <w:lang w:val="ru-RU"/>
-        </w:rPr>
-        <w:t xml:space="preserve">Сортировать по вместимости </w:t>
-      </w:r>
-    </w:p>
-    <w:p>
-      <w:pPr>
-        <w:pStyle w:val="ListParagraph"/>
-        <w:numPr>
-          <w:ilvl w:val="2"/>
-          <w:numId w:val="7"/>
-        </w:numPr>
-        <w:tabs>
-          <w:tab w:val="decimal" w:pos="360"/>
-        </w:tabs>
-        <w:spacing w:line="276" w:lineRule="auto"/>
-        <w:ind w:left="1560" w:hanging="709"/>
-        <w:rPr>
-          <w:rFonts w:ascii="Times New Roman" w:hAnsi="Times New Roman" w:cs="Times New Roman"/>
-          <w:color w:val="000000"/>
-          <w:spacing w:val="-2"/>
-          <w:sz w:val="24"/>
-          <w:szCs w:val="24"/>
-          <w:lang w:val="ru-RU"/>
-        </w:rPr>
-      </w:pPr>
-      <w:r>
-        <w:rPr>
-          <w:rFonts w:ascii="Times New Roman" w:hAnsi="Times New Roman" w:cs="Times New Roman"/>
-          <w:color w:val="000000"/>
-          <w:spacing w:val="-2"/>
-          <w:sz w:val="24"/>
-          <w:szCs w:val="24"/>
-          <w:lang w:val="ru-RU"/>
-        </w:rPr>
-        <w:t xml:space="preserve">Сортировать по </w:t>
-      </w:r>
-      <w:r>
-        <w:rPr>
-          <w:rFonts w:ascii="Times New Roman" w:hAnsi="Times New Roman" w:cs="Times New Roman"/>
-          <w:color w:val="000000"/>
-          <w:spacing w:val="-8"/>
-          <w:sz w:val="24"/>
-          <w:szCs w:val="24"/>
-          <w:lang w:val="ru-RU"/>
-        </w:rPr>
-        <w:t>количеству звезд</w:t>
-      </w:r>
-    </w:p>
-    <w:p>
-      <w:pPr>
-        <w:pStyle w:val="ListParagraph"/>
-        <w:numPr>
-          <w:ilvl w:val="1"/>
-          <w:numId w:val="7"/>
-        </w:numPr>
-        <w:tabs>
-          <w:tab w:val="decimal" w:pos="360"/>
-        </w:tabs>
-        <w:spacing w:line="276" w:lineRule="auto"/>
-        <w:ind w:left="851"/>
-        <w:rPr>
-          <w:rFonts w:ascii="Times New Roman" w:hAnsi="Times New Roman" w:cs="Times New Roman"/>
-          <w:color w:val="000000"/>
-          <w:sz w:val="24"/>
-          <w:szCs w:val="24"/>
-          <w:lang w:val="ru-RU"/>
-        </w:rPr>
-      </w:pPr>
-      <w:r>
-        <w:rPr>
-          <w:rFonts w:ascii="Times New Roman" w:hAnsi="Times New Roman" w:cs="Times New Roman"/>
-          <w:color w:val="000000"/>
-          <w:spacing w:val="-2"/>
-          <w:sz w:val="24"/>
-          <w:szCs w:val="24"/>
-          <w:lang w:val="ru-RU"/>
-        </w:rPr>
-        <w:t xml:space="preserve"> </w:t>
-      </w:r>
-      <w:r>
-        <w:rPr>
-          <w:rFonts w:ascii="Times New Roman" w:hAnsi="Times New Roman" w:cs="Times New Roman"/>
-          <w:color w:val="000000"/>
-          <w:sz w:val="24"/>
-          <w:szCs w:val="24"/>
-          <w:lang w:val="ru-RU"/>
-        </w:rPr>
-        <w:t>Список свободных номеров</w:t>
-      </w:r>
-    </w:p>
-    <w:p>
-      <w:pPr>
-        <w:pStyle w:val="ListParagraph"/>
-        <w:numPr>
-          <w:ilvl w:val="2"/>
-          <w:numId w:val="7"/>
-        </w:numPr>
-        <w:tabs>
-          <w:tab w:val="decimal" w:pos="360"/>
-        </w:tabs>
-        <w:spacing w:line="276" w:lineRule="auto"/>
-        <w:ind w:left="1560" w:hanging="709"/>
-        <w:rPr>
-          <w:rFonts w:ascii="Times New Roman" w:hAnsi="Times New Roman" w:cs="Times New Roman"/>
-          <w:color w:val="000000"/>
-          <w:sz w:val="24"/>
-          <w:szCs w:val="24"/>
-          <w:lang w:val="ru-RU"/>
-        </w:rPr>
-      </w:pPr>
-      <w:r>
-        <w:rPr>
-          <w:rFonts w:ascii="Times New Roman" w:hAnsi="Times New Roman" w:cs="Times New Roman"/>
-          <w:color w:val="000000"/>
-          <w:sz w:val="24"/>
-          <w:szCs w:val="24"/>
-          <w:lang w:val="ru-RU"/>
-        </w:rPr>
-        <w:t>Без сортировки</w:t>
-      </w:r>
-    </w:p>
-    <w:p>
-      <w:pPr>
-        <w:pStyle w:val="ListParagraph"/>
-        <w:numPr>
-          <w:ilvl w:val="2"/>
-          <w:numId w:val="7"/>
-        </w:numPr>
-        <w:tabs>
-          <w:tab w:val="decimal" w:pos="360"/>
-        </w:tabs>
-        <w:spacing w:line="276" w:lineRule="auto"/>
-        <w:ind w:left="1560" w:hanging="709"/>
-        <w:rPr>
-          <w:rFonts w:ascii="Times New Roman" w:hAnsi="Times New Roman" w:cs="Times New Roman"/>
-          <w:color w:val="000000"/>
-          <w:sz w:val="24"/>
-          <w:szCs w:val="24"/>
-          <w:lang w:val="ru-RU"/>
-        </w:rPr>
-      </w:pPr>
-      <w:r>
-        <w:rPr>
-          <w:rFonts w:ascii="Times New Roman" w:hAnsi="Times New Roman" w:cs="Times New Roman"/>
-          <w:color w:val="000000"/>
-          <w:sz w:val="24"/>
-          <w:szCs w:val="24"/>
-          <w:lang w:val="ru-RU"/>
-        </w:rPr>
-        <w:t>Сортировать по цене</w:t>
-      </w:r>
-    </w:p>
-    <w:p>
-      <w:pPr>
-        <w:pStyle w:val="ListParagraph"/>
-        <w:numPr>
-          <w:ilvl w:val="2"/>
-          <w:numId w:val="7"/>
-        </w:numPr>
-        <w:tabs>
-          <w:tab w:val="decimal" w:pos="360"/>
-        </w:tabs>
-        <w:spacing w:line="276" w:lineRule="auto"/>
-        <w:ind w:left="1560" w:hanging="709"/>
-        <w:rPr>
-          <w:rFonts w:ascii="Times New Roman" w:hAnsi="Times New Roman" w:cs="Times New Roman"/>
-          <w:color w:val="000000"/>
-          <w:sz w:val="24"/>
-          <w:szCs w:val="24"/>
-          <w:lang w:val="ru-RU"/>
-        </w:rPr>
-      </w:pPr>
-      <w:r>
-        <w:rPr>
-          <w:rFonts w:ascii="Times New Roman" w:hAnsi="Times New Roman" w:cs="Times New Roman"/>
-          <w:color w:val="000000"/>
-          <w:sz w:val="24"/>
-          <w:szCs w:val="24"/>
-          <w:lang w:val="ru-RU"/>
-        </w:rPr>
-        <w:t>Сортировать по вместимости</w:t>
-      </w:r>
-    </w:p>
-    <w:p>
-      <w:pPr>
-        <w:pStyle w:val="ListParagraph"/>
-        <w:numPr>
-          <w:ilvl w:val="2"/>
-          <w:numId w:val="7"/>
-        </w:numPr>
-        <w:tabs>
-          <w:tab w:val="decimal" w:pos="360"/>
-        </w:tabs>
-        <w:spacing w:line="276" w:lineRule="auto"/>
-        <w:ind w:left="1560" w:hanging="709"/>
-        <w:rPr>
-          <w:rFonts w:ascii="Times New Roman" w:hAnsi="Times New Roman" w:cs="Times New Roman"/>
-          <w:color w:val="000000"/>
-          <w:sz w:val="24"/>
-          <w:szCs w:val="24"/>
-          <w:lang w:val="ru-RU"/>
-        </w:rPr>
-      </w:pPr>
-      <w:r>
-        <w:rPr>
-          <w:rFonts w:ascii="Times New Roman" w:hAnsi="Times New Roman" w:cs="Times New Roman"/>
-          <w:color w:val="000000"/>
-          <w:sz w:val="24"/>
-          <w:szCs w:val="24"/>
-          <w:lang w:val="ru-RU"/>
-        </w:rPr>
-        <w:t>Сортировать по количеству звёзд</w:t>
-      </w:r>
-    </w:p>
-    <w:p>
-      <w:pPr>
-        <w:pStyle w:val="ListParagraph"/>
-        <w:numPr>
-          <w:ilvl w:val="1"/>
-          <w:numId w:val="7"/>
-        </w:numPr>
-        <w:tabs>
-          <w:tab w:val="decimal" w:pos="426"/>
-        </w:tabs>
-        <w:spacing w:line="276" w:lineRule="auto"/>
-        <w:ind w:left="1134" w:hanging="708"/>
-        <w:rPr>
-          <w:rFonts w:ascii="Times New Roman" w:hAnsi="Times New Roman" w:cs="Times New Roman"/>
-          <w:color w:val="000000"/>
-          <w:sz w:val="24"/>
-          <w:szCs w:val="24"/>
-          <w:lang w:val="ru-RU"/>
-        </w:rPr>
-      </w:pPr>
-      <w:r>
-        <w:rPr>
-          <w:rFonts w:ascii="Times New Roman" w:hAnsi="Times New Roman" w:cs="Times New Roman"/>
-          <w:color w:val="000000"/>
-          <w:sz w:val="24"/>
-          <w:szCs w:val="24"/>
-          <w:lang w:val="ru-RU"/>
-        </w:rPr>
-        <w:t>Полная информация о номере</w:t>
-      </w:r>
-    </w:p>
-    <w:p>
-      <w:pPr>
-        <w:pStyle w:val="ListParagraph"/>
-        <w:tabs>
-          <w:tab w:val="decimal" w:pos="426"/>
-        </w:tabs>
-        <w:spacing w:line="276" w:lineRule="auto"/>
-        <w:ind w:left="1134"/>
-        <w:rPr>
-          <w:rFonts w:ascii="Times New Roman" w:hAnsi="Times New Roman" w:cs="Times New Roman"/>
-          <w:color w:val="000000"/>
-          <w:sz w:val="24"/>
-          <w:szCs w:val="24"/>
-          <w:lang w:val="ru-RU"/>
-        </w:rPr>
-      </w:pPr>
-    </w:p>
-    <w:p>
-      <w:pPr>
-        <w:pStyle w:val="ListParagraph"/>
-        <w:numPr>
-          <w:ilvl w:val="0"/>
-          <w:numId w:val="7"/>
-        </w:numPr>
-        <w:tabs>
-          <w:tab w:val="decimal" w:pos="360"/>
-        </w:tabs>
-        <w:spacing w:line="276" w:lineRule="auto"/>
+        <w:ind w:left="426"/>
         <w:rPr>
           <w:rFonts w:ascii="Times New Roman" w:hAnsi="Times New Roman" w:cs="Times New Roman"/>
           <w:b/>
           <w:bCs/>
           <w:color w:val="000000"/>
-          <w:spacing w:val="-2"/>
           <w:sz w:val="24"/>
           <w:szCs w:val="24"/>
           <w:lang w:val="ru-RU"/>
@@ -1323,7 +619,604 @@
           <w:b/>
           <w:bCs/>
           <w:color w:val="000000"/>
-          <w:spacing w:val="-2"/>
+          <w:sz w:val="24"/>
+          <w:szCs w:val="24"/>
+          <w:lang w:val="ru-RU"/>
+        </w:rPr>
+        <w:t>Номера</w:t>
+      </w:r>
+    </w:p>
+    <w:p>
+      <w:pPr>
+        <w:pStyle w:val="ListParagraph"/>
+        <w:numPr>
+          <w:ilvl w:val="1"/>
+          <w:numId w:val="7"/>
+        </w:numPr>
+        <w:tabs>
+          <w:tab w:val="decimal" w:pos="426"/>
+        </w:tabs>
+        <w:spacing w:line="276" w:lineRule="auto"/>
+        <w:ind w:left="851"/>
+        <w:rPr>
+          <w:rFonts w:ascii="Times New Roman" w:hAnsi="Times New Roman" w:cs="Times New Roman"/>
+          <w:color w:val="000000"/>
+          <w:sz w:val="24"/>
+          <w:szCs w:val="24"/>
+          <w:lang w:val="ru-RU"/>
+        </w:rPr>
+      </w:pPr>
+      <w:r>
+        <w:rPr>
+          <w:rFonts w:ascii="Times New Roman" w:hAnsi="Times New Roman" w:cs="Times New Roman"/>
+          <w:color w:val="000000"/>
+          <w:sz w:val="24"/>
+          <w:szCs w:val="24"/>
+          <w:lang w:val="ru-RU"/>
+        </w:rPr>
+        <w:t xml:space="preserve"> Добавить номер</w:t>
+      </w:r>
+    </w:p>
+    <w:p>
+      <w:pPr>
+        <w:pStyle w:val="ListParagraph"/>
+        <w:numPr>
+          <w:ilvl w:val="1"/>
+          <w:numId w:val="7"/>
+        </w:numPr>
+        <w:tabs>
+          <w:tab w:val="decimal" w:pos="426"/>
+        </w:tabs>
+        <w:spacing w:line="276" w:lineRule="auto"/>
+        <w:ind w:left="851"/>
+        <w:rPr>
+          <w:rFonts w:ascii="Times New Roman" w:hAnsi="Times New Roman" w:cs="Times New Roman"/>
+          <w:color w:val="000000"/>
+          <w:sz w:val="24"/>
+          <w:szCs w:val="24"/>
+          <w:lang w:val="ru-RU"/>
+        </w:rPr>
+      </w:pPr>
+      <w:r>
+        <w:rPr>
+          <w:rFonts w:ascii="Times New Roman" w:hAnsi="Times New Roman" w:cs="Times New Roman"/>
+          <w:color w:val="000000"/>
+          <w:sz w:val="24"/>
+          <w:szCs w:val="24"/>
+          <w:lang w:val="ru-RU"/>
+        </w:rPr>
+        <w:t xml:space="preserve"> Общее число свободных номеров</w:t>
+      </w:r>
+    </w:p>
+    <w:p>
+      <w:pPr>
+        <w:pStyle w:val="ListParagraph"/>
+        <w:numPr>
+          <w:ilvl w:val="1"/>
+          <w:numId w:val="7"/>
+        </w:numPr>
+        <w:tabs>
+          <w:tab w:val="decimal" w:pos="426"/>
+        </w:tabs>
+        <w:spacing w:line="276" w:lineRule="auto"/>
+        <w:ind w:left="851"/>
+        <w:rPr>
+          <w:rFonts w:ascii="Times New Roman" w:hAnsi="Times New Roman" w:cs="Times New Roman"/>
+          <w:color w:val="000000"/>
+          <w:sz w:val="24"/>
+          <w:szCs w:val="24"/>
+          <w:lang w:val="ru-RU"/>
+        </w:rPr>
+      </w:pPr>
+      <w:r>
+        <w:rPr>
+          <w:rFonts w:ascii="Times New Roman" w:hAnsi="Times New Roman" w:cs="Times New Roman"/>
+          <w:color w:val="000000"/>
+          <w:sz w:val="24"/>
+          <w:szCs w:val="24"/>
+          <w:lang w:val="ru-RU"/>
+        </w:rPr>
+        <w:t xml:space="preserve"> Изменить цену номера</w:t>
+      </w:r>
+    </w:p>
+    <w:p>
+      <w:pPr>
+        <w:pStyle w:val="ListParagraph"/>
+        <w:numPr>
+          <w:ilvl w:val="1"/>
+          <w:numId w:val="7"/>
+        </w:numPr>
+        <w:tabs>
+          <w:tab w:val="decimal" w:pos="426"/>
+        </w:tabs>
+        <w:spacing w:line="276" w:lineRule="auto"/>
+        <w:ind w:left="851"/>
+        <w:rPr>
+          <w:rFonts w:ascii="Times New Roman" w:hAnsi="Times New Roman" w:cs="Times New Roman"/>
+          <w:color w:val="000000"/>
+          <w:sz w:val="24"/>
+          <w:szCs w:val="24"/>
+          <w:lang w:val="ru-RU"/>
+        </w:rPr>
+      </w:pPr>
+      <w:r>
+        <w:rPr>
+          <w:rFonts w:ascii="Times New Roman" w:hAnsi="Times New Roman" w:cs="Times New Roman"/>
+          <w:color w:val="000000"/>
+          <w:sz w:val="24"/>
+          <w:szCs w:val="24"/>
+          <w:lang w:val="ru-RU"/>
+        </w:rPr>
+        <w:t xml:space="preserve"> Изменить статус</w:t>
+      </w:r>
+    </w:p>
+    <w:p>
+      <w:pPr>
+        <w:pStyle w:val="ListParagraph"/>
+        <w:numPr>
+          <w:ilvl w:val="1"/>
+          <w:numId w:val="7"/>
+        </w:numPr>
+        <w:tabs>
+          <w:tab w:val="decimal" w:pos="426"/>
+        </w:tabs>
+        <w:spacing w:line="276" w:lineRule="auto"/>
+        <w:ind w:left="851"/>
+        <w:rPr>
+          <w:rFonts w:ascii="Times New Roman" w:hAnsi="Times New Roman" w:cs="Times New Roman"/>
+          <w:color w:val="000000"/>
+          <w:sz w:val="24"/>
+          <w:szCs w:val="24"/>
+          <w:lang w:val="ru-RU"/>
+        </w:rPr>
+      </w:pPr>
+      <w:r>
+        <w:rPr>
+          <w:rFonts w:ascii="Times New Roman" w:hAnsi="Times New Roman" w:cs="Times New Roman"/>
+          <w:color w:val="000000"/>
+          <w:sz w:val="24"/>
+          <w:szCs w:val="24"/>
+          <w:lang w:val="ru-RU"/>
+        </w:rPr>
+        <w:t xml:space="preserve"> Посмотреть детали отдельного номера</w:t>
+      </w:r>
+    </w:p>
+    <w:p>
+      <w:pPr>
+        <w:pStyle w:val="ListParagraph"/>
+        <w:numPr>
+          <w:ilvl w:val="1"/>
+          <w:numId w:val="7"/>
+        </w:numPr>
+        <w:tabs>
+          <w:tab w:val="decimal" w:pos="426"/>
+        </w:tabs>
+        <w:spacing w:line="276" w:lineRule="auto"/>
+        <w:ind w:left="851"/>
+        <w:rPr>
+          <w:rFonts w:ascii="Times New Roman" w:hAnsi="Times New Roman" w:cs="Times New Roman"/>
+          <w:color w:val="000000"/>
+          <w:sz w:val="24"/>
+          <w:szCs w:val="24"/>
+          <w:lang w:val="ru-RU"/>
+        </w:rPr>
+      </w:pPr>
+      <w:r>
+        <w:rPr>
+          <w:rFonts w:ascii="Times New Roman" w:hAnsi="Times New Roman" w:cs="Times New Roman"/>
+          <w:color w:val="000000"/>
+          <w:sz w:val="24"/>
+          <w:szCs w:val="24"/>
+          <w:lang w:val="ru-RU"/>
+        </w:rPr>
+        <w:t xml:space="preserve"> Посмотреть 3-х последних постояльцев номера и даты их пребывания</w:t>
+      </w:r>
+    </w:p>
+    <w:p>
+      <w:pPr>
+        <w:pStyle w:val="ListParagraph"/>
+        <w:numPr>
+          <w:ilvl w:val="1"/>
+          <w:numId w:val="7"/>
+        </w:numPr>
+        <w:tabs>
+          <w:tab w:val="decimal" w:pos="360"/>
+        </w:tabs>
+        <w:spacing w:line="276" w:lineRule="auto"/>
+        <w:ind w:left="851"/>
+        <w:rPr>
+          <w:rFonts w:ascii="Times New Roman" w:hAnsi="Times New Roman" w:cs="Times New Roman"/>
+          <w:color w:val="000000"/>
+          <w:sz w:val="24"/>
+          <w:szCs w:val="24"/>
+          <w:lang w:val="ru-RU"/>
+        </w:rPr>
+      </w:pPr>
+      <w:r>
+        <w:rPr>
+          <w:rFonts w:ascii="Times New Roman" w:hAnsi="Times New Roman" w:cs="Times New Roman"/>
+          <w:color w:val="000000"/>
+          <w:sz w:val="24"/>
+          <w:szCs w:val="24"/>
+          <w:lang w:val="ru-RU"/>
+        </w:rPr>
+        <w:t xml:space="preserve"> </w:t>
+      </w:r>
+      <w:r>
+        <w:rPr>
+          <w:rFonts w:ascii="Times New Roman" w:hAnsi="Times New Roman" w:cs="Times New Roman"/>
+          <w:color w:val="000000"/>
+          <w:sz w:val="24"/>
+          <w:szCs w:val="24"/>
+          <w:lang w:val="ru-RU"/>
+        </w:rPr>
+        <w:t>Список номеров</w:t>
+      </w:r>
+    </w:p>
+    <w:p>
+      <w:pPr>
+        <w:pStyle w:val="ListParagraph"/>
+        <w:numPr>
+          <w:ilvl w:val="2"/>
+          <w:numId w:val="7"/>
+        </w:numPr>
+        <w:tabs>
+          <w:tab w:val="decimal" w:pos="360"/>
+        </w:tabs>
+        <w:spacing w:line="276" w:lineRule="auto"/>
+        <w:ind w:left="1560" w:hanging="709"/>
+        <w:rPr>
+          <w:rFonts w:ascii="Times New Roman" w:hAnsi="Times New Roman" w:cs="Times New Roman"/>
+          <w:color w:val="000000"/>
+          <w:sz w:val="24"/>
+          <w:szCs w:val="24"/>
+          <w:lang w:val="ru-RU"/>
+        </w:rPr>
+      </w:pPr>
+      <w:r>
+        <w:rPr>
+          <w:rFonts w:ascii="Times New Roman" w:hAnsi="Times New Roman" w:cs="Times New Roman"/>
+          <w:color w:val="000000"/>
+          <w:sz w:val="24"/>
+          <w:szCs w:val="24"/>
+          <w:lang w:val="ru-RU"/>
+        </w:rPr>
+        <w:t>Без сортировки</w:t>
+      </w:r>
+    </w:p>
+    <w:p>
+      <w:pPr>
+        <w:pStyle w:val="ListParagraph"/>
+        <w:numPr>
+          <w:ilvl w:val="2"/>
+          <w:numId w:val="7"/>
+        </w:numPr>
+        <w:tabs>
+          <w:tab w:val="decimal" w:pos="360"/>
+        </w:tabs>
+        <w:spacing w:line="276" w:lineRule="auto"/>
+        <w:ind w:left="1560" w:hanging="709"/>
+        <w:rPr>
+          <w:rFonts w:ascii="Times New Roman" w:hAnsi="Times New Roman" w:cs="Times New Roman"/>
+          <w:color w:val="000000"/>
+          <w:sz w:val="24"/>
+          <w:szCs w:val="24"/>
+          <w:lang w:val="ru-RU"/>
+        </w:rPr>
+      </w:pPr>
+      <w:r>
+        <w:rPr>
+          <w:rFonts w:ascii="Times New Roman" w:hAnsi="Times New Roman" w:cs="Times New Roman"/>
+          <w:color w:val="000000"/>
+          <w:sz w:val="24"/>
+          <w:szCs w:val="24"/>
+          <w:lang w:val="ru-RU"/>
+        </w:rPr>
+        <w:t>Сортировать по цене</w:t>
+      </w:r>
+    </w:p>
+    <w:p>
+      <w:pPr>
+        <w:pStyle w:val="ListParagraph"/>
+        <w:numPr>
+          <w:ilvl w:val="2"/>
+          <w:numId w:val="7"/>
+        </w:numPr>
+        <w:tabs>
+          <w:tab w:val="decimal" w:pos="360"/>
+        </w:tabs>
+        <w:spacing w:line="276" w:lineRule="auto"/>
+        <w:ind w:left="1560" w:hanging="709"/>
+        <w:rPr>
+          <w:rFonts w:ascii="Times New Roman" w:hAnsi="Times New Roman" w:cs="Times New Roman"/>
+          <w:color w:val="000000"/>
+          <w:sz w:val="24"/>
+          <w:szCs w:val="24"/>
+          <w:lang w:val="ru-RU"/>
+        </w:rPr>
+      </w:pPr>
+      <w:r>
+        <w:rPr>
+          <w:rFonts w:ascii="Times New Roman" w:hAnsi="Times New Roman" w:cs="Times New Roman"/>
+          <w:color w:val="000000"/>
+          <w:sz w:val="24"/>
+          <w:szCs w:val="24"/>
+          <w:lang w:val="ru-RU"/>
+        </w:rPr>
+        <w:t xml:space="preserve">Сортировать по вместимости </w:t>
+      </w:r>
+    </w:p>
+    <w:p>
+      <w:pPr>
+        <w:pStyle w:val="ListParagraph"/>
+        <w:numPr>
+          <w:ilvl w:val="2"/>
+          <w:numId w:val="7"/>
+        </w:numPr>
+        <w:tabs>
+          <w:tab w:val="decimal" w:pos="360"/>
+        </w:tabs>
+        <w:spacing w:line="276" w:lineRule="auto"/>
+        <w:ind w:left="1560" w:hanging="709"/>
+        <w:rPr>
+          <w:rFonts w:ascii="Times New Roman" w:hAnsi="Times New Roman" w:cs="Times New Roman"/>
+          <w:color w:val="000000"/>
+          <w:sz w:val="24"/>
+          <w:szCs w:val="24"/>
+          <w:lang w:val="ru-RU"/>
+        </w:rPr>
+      </w:pPr>
+      <w:r>
+        <w:rPr>
+          <w:rFonts w:ascii="Times New Roman" w:hAnsi="Times New Roman" w:cs="Times New Roman"/>
+          <w:color w:val="000000"/>
+          <w:sz w:val="24"/>
+          <w:szCs w:val="24"/>
+          <w:lang w:val="ru-RU"/>
+        </w:rPr>
+        <w:t>Сортировать по количеству звезд</w:t>
+      </w:r>
+    </w:p>
+    <w:p>
+      <w:pPr>
+        <w:pStyle w:val="ListParagraph"/>
+        <w:numPr>
+          <w:ilvl w:val="1"/>
+          <w:numId w:val="7"/>
+        </w:numPr>
+        <w:tabs>
+          <w:tab w:val="decimal" w:pos="360"/>
+        </w:tabs>
+        <w:spacing w:line="276" w:lineRule="auto"/>
+        <w:ind w:left="851"/>
+        <w:rPr>
+          <w:rFonts w:ascii="Times New Roman" w:hAnsi="Times New Roman" w:cs="Times New Roman"/>
+          <w:color w:val="000000"/>
+          <w:sz w:val="24"/>
+          <w:szCs w:val="24"/>
+          <w:lang w:val="ru-RU"/>
+        </w:rPr>
+      </w:pPr>
+      <w:r>
+        <w:rPr>
+          <w:rFonts w:ascii="Times New Roman" w:hAnsi="Times New Roman" w:cs="Times New Roman"/>
+          <w:color w:val="000000"/>
+          <w:sz w:val="24"/>
+          <w:szCs w:val="24"/>
+          <w:lang w:val="ru-RU"/>
+        </w:rPr>
+        <w:t xml:space="preserve"> Список свободных номеров</w:t>
+      </w:r>
+      <w:r>
+        <w:rPr>
+          <w:rFonts w:ascii="Times New Roman" w:hAnsi="Times New Roman" w:cs="Times New Roman"/>
+          <w:color w:val="000000"/>
+          <w:sz w:val="24"/>
+          <w:szCs w:val="24"/>
+          <w:lang w:val="ru-RU"/>
+        </w:rPr>
+        <w:t xml:space="preserve"> по определённой дате</w:t>
+      </w:r>
+    </w:p>
+    <w:p>
+      <w:pPr>
+        <w:pStyle w:val="ListParagraph"/>
+        <w:numPr>
+          <w:ilvl w:val="2"/>
+          <w:numId w:val="7"/>
+        </w:numPr>
+        <w:tabs>
+          <w:tab w:val="decimal" w:pos="360"/>
+        </w:tabs>
+        <w:spacing w:line="276" w:lineRule="auto"/>
+        <w:ind w:left="1560" w:hanging="709"/>
+        <w:rPr>
+          <w:rFonts w:ascii="Times New Roman" w:hAnsi="Times New Roman" w:cs="Times New Roman"/>
+          <w:color w:val="000000"/>
+          <w:sz w:val="24"/>
+          <w:szCs w:val="24"/>
+          <w:lang w:val="ru-RU"/>
+        </w:rPr>
+      </w:pPr>
+      <w:r>
+        <w:rPr>
+          <w:rFonts w:ascii="Times New Roman" w:hAnsi="Times New Roman" w:cs="Times New Roman"/>
+          <w:color w:val="000000"/>
+          <w:sz w:val="24"/>
+          <w:szCs w:val="24"/>
+          <w:lang w:val="ru-RU"/>
+        </w:rPr>
+        <w:t>Без сортировки</w:t>
+      </w:r>
+    </w:p>
+    <w:p>
+      <w:pPr>
+        <w:pStyle w:val="ListParagraph"/>
+        <w:numPr>
+          <w:ilvl w:val="2"/>
+          <w:numId w:val="7"/>
+        </w:numPr>
+        <w:tabs>
+          <w:tab w:val="decimal" w:pos="360"/>
+        </w:tabs>
+        <w:spacing w:line="276" w:lineRule="auto"/>
+        <w:ind w:left="1560" w:hanging="709"/>
+        <w:rPr>
+          <w:rFonts w:ascii="Times New Roman" w:hAnsi="Times New Roman" w:cs="Times New Roman"/>
+          <w:color w:val="000000"/>
+          <w:sz w:val="24"/>
+          <w:szCs w:val="24"/>
+          <w:lang w:val="ru-RU"/>
+        </w:rPr>
+      </w:pPr>
+      <w:r>
+        <w:rPr>
+          <w:rFonts w:ascii="Times New Roman" w:hAnsi="Times New Roman" w:cs="Times New Roman"/>
+          <w:color w:val="000000"/>
+          <w:sz w:val="24"/>
+          <w:szCs w:val="24"/>
+          <w:lang w:val="ru-RU"/>
+        </w:rPr>
+        <w:t>Сортировать по цене</w:t>
+      </w:r>
+    </w:p>
+    <w:p>
+      <w:pPr>
+        <w:pStyle w:val="ListParagraph"/>
+        <w:numPr>
+          <w:ilvl w:val="2"/>
+          <w:numId w:val="7"/>
+        </w:numPr>
+        <w:tabs>
+          <w:tab w:val="decimal" w:pos="360"/>
+        </w:tabs>
+        <w:spacing w:line="276" w:lineRule="auto"/>
+        <w:ind w:left="1560" w:hanging="709"/>
+        <w:rPr>
+          <w:rFonts w:ascii="Times New Roman" w:hAnsi="Times New Roman" w:cs="Times New Roman"/>
+          <w:color w:val="000000"/>
+          <w:sz w:val="24"/>
+          <w:szCs w:val="24"/>
+          <w:lang w:val="ru-RU"/>
+        </w:rPr>
+      </w:pPr>
+      <w:r>
+        <w:rPr>
+          <w:rFonts w:ascii="Times New Roman" w:hAnsi="Times New Roman" w:cs="Times New Roman"/>
+          <w:color w:val="000000"/>
+          <w:sz w:val="24"/>
+          <w:szCs w:val="24"/>
+          <w:lang w:val="ru-RU"/>
+        </w:rPr>
+        <w:t>Сортировать по вместимости</w:t>
+      </w:r>
+    </w:p>
+    <w:p>
+      <w:pPr>
+        <w:pStyle w:val="ListParagraph"/>
+        <w:numPr>
+          <w:ilvl w:val="2"/>
+          <w:numId w:val="7"/>
+        </w:numPr>
+        <w:tabs>
+          <w:tab w:val="decimal" w:pos="360"/>
+        </w:tabs>
+        <w:spacing w:line="276" w:lineRule="auto"/>
+        <w:ind w:left="1560" w:hanging="709"/>
+        <w:rPr>
+          <w:rFonts w:ascii="Times New Roman" w:hAnsi="Times New Roman" w:cs="Times New Roman"/>
+          <w:color w:val="000000"/>
+          <w:sz w:val="24"/>
+          <w:szCs w:val="24"/>
+          <w:lang w:val="ru-RU"/>
+        </w:rPr>
+      </w:pPr>
+      <w:r>
+        <w:rPr>
+          <w:rFonts w:ascii="Times New Roman" w:hAnsi="Times New Roman" w:cs="Times New Roman"/>
+          <w:color w:val="000000"/>
+          <w:sz w:val="24"/>
+          <w:szCs w:val="24"/>
+          <w:lang w:val="ru-RU"/>
+        </w:rPr>
+        <w:t>Сортировать по количеству звёзд</w:t>
+      </w:r>
+    </w:p>
+    <w:p>
+      <w:pPr>
+        <w:pStyle w:val="ListParagraph"/>
+        <w:numPr>
+          <w:ilvl w:val="1"/>
+          <w:numId w:val="7"/>
+        </w:numPr>
+        <w:tabs>
+          <w:tab w:val="decimal" w:pos="426"/>
+        </w:tabs>
+        <w:spacing w:line="276" w:lineRule="auto"/>
+        <w:ind w:left="1134" w:hanging="708"/>
+        <w:rPr>
+          <w:rFonts w:ascii="Times New Roman" w:hAnsi="Times New Roman" w:cs="Times New Roman"/>
+          <w:color w:val="000000"/>
+          <w:sz w:val="24"/>
+          <w:szCs w:val="24"/>
+          <w:lang w:val="ru-RU"/>
+        </w:rPr>
+      </w:pPr>
+      <w:r>
+        <w:rPr>
+          <w:rFonts w:ascii="Times New Roman" w:hAnsi="Times New Roman" w:cs="Times New Roman"/>
+          <w:color w:val="000000"/>
+          <w:sz w:val="24"/>
+          <w:szCs w:val="24"/>
+          <w:lang w:val="ru-RU"/>
+        </w:rPr>
+        <w:t>Полная информация о номере</w:t>
+      </w:r>
+    </w:p>
+    <w:p>
+      <w:pPr>
+        <w:pStyle w:val="ListParagraph"/>
+        <w:tabs>
+          <w:tab w:val="decimal" w:pos="426"/>
+        </w:tabs>
+        <w:spacing w:line="276" w:lineRule="auto"/>
+        <w:ind w:left="1134"/>
+        <w:rPr>
+          <w:rFonts w:ascii="Times New Roman" w:hAnsi="Times New Roman" w:cs="Times New Roman"/>
+          <w:color w:val="000000"/>
+          <w:sz w:val="24"/>
+          <w:szCs w:val="24"/>
+          <w:lang w:val="ru-RU"/>
+        </w:rPr>
+      </w:pPr>
+    </w:p>
+    <w:p>
+      <w:pPr>
+        <w:pStyle w:val="ListParagraph"/>
+        <w:numPr>
+          <w:ilvl w:val="0"/>
+          <w:numId w:val="7"/>
+        </w:numPr>
+        <w:tabs>
+          <w:tab w:val="decimal" w:pos="360"/>
+        </w:tabs>
+        <w:spacing w:line="276" w:lineRule="auto"/>
+        <w:rPr>
+          <w:rFonts w:ascii="Times New Roman" w:hAnsi="Times New Roman" w:cs="Times New Roman"/>
+          <w:b/>
+          <w:bCs/>
+          <w:color w:val="000000"/>
+          <w:sz w:val="24"/>
+          <w:szCs w:val="24"/>
+          <w:lang w:val="ru-RU"/>
+        </w:rPr>
+      </w:pPr>
+      <w:r>
+        <w:rPr>
+          <w:rFonts w:ascii="Times New Roman" w:hAnsi="Times New Roman" w:cs="Times New Roman"/>
+          <w:b/>
+          <w:bCs/>
+          <w:color w:val="000000"/>
           <w:sz w:val="24"/>
           <w:szCs w:val="24"/>
           <w:lang w:val="ru-RU"/>
@@ -1345,17 +1238,15 @@
         <w:rPr>
           <w:rFonts w:ascii="Times New Roman" w:hAnsi="Times New Roman" w:cs="Times New Roman"/>
           <w:color w:val="000000"/>
-          <w:spacing w:val="-2"/>
-          <w:sz w:val="24"/>
-          <w:szCs w:val="24"/>
-          <w:lang w:val="ru-RU"/>
-        </w:rPr>
-      </w:pPr>
-      <w:r>
-        <w:rPr>
-          <w:rFonts w:ascii="Times New Roman" w:hAnsi="Times New Roman" w:cs="Times New Roman"/>
-          <w:color w:val="000000"/>
-          <w:spacing w:val="-2"/>
+          <w:sz w:val="24"/>
+          <w:szCs w:val="24"/>
+          <w:lang w:val="ru-RU"/>
+        </w:rPr>
+      </w:pPr>
+      <w:r>
+        <w:rPr>
+          <w:rFonts w:ascii="Times New Roman" w:hAnsi="Times New Roman" w:cs="Times New Roman"/>
+          <w:color w:val="000000"/>
           <w:sz w:val="24"/>
           <w:szCs w:val="24"/>
           <w:lang w:val="ru-RU"/>
@@ -1377,17 +1268,15 @@
         <w:rPr>
           <w:rFonts w:ascii="Times New Roman" w:hAnsi="Times New Roman" w:cs="Times New Roman"/>
           <w:color w:val="000000"/>
-          <w:spacing w:val="-2"/>
-          <w:sz w:val="24"/>
-          <w:szCs w:val="24"/>
-          <w:lang w:val="ru-RU"/>
-        </w:rPr>
-      </w:pPr>
-      <w:r>
-        <w:rPr>
-          <w:rFonts w:ascii="Times New Roman" w:hAnsi="Times New Roman" w:cs="Times New Roman"/>
-          <w:color w:val="000000"/>
-          <w:spacing w:val="-2"/>
+          <w:sz w:val="24"/>
+          <w:szCs w:val="24"/>
+          <w:lang w:val="ru-RU"/>
+        </w:rPr>
+      </w:pPr>
+      <w:r>
+        <w:rPr>
+          <w:rFonts w:ascii="Times New Roman" w:hAnsi="Times New Roman" w:cs="Times New Roman"/>
+          <w:color w:val="000000"/>
           <w:sz w:val="24"/>
           <w:szCs w:val="24"/>
           <w:lang w:val="ru-RU"/>
@@ -1409,7 +1298,6 @@
         <w:rPr>
           <w:rFonts w:ascii="Times New Roman" w:hAnsi="Times New Roman" w:cs="Times New Roman"/>
           <w:color w:val="000000"/>
-          <w:spacing w:val="-2"/>
           <w:sz w:val="24"/>
           <w:szCs w:val="24"/>
           <w:lang w:val="ru-RU"/>
@@ -1440,7 +1328,6 @@
         <w:rPr>
           <w:rFonts w:ascii="Times New Roman" w:hAnsi="Times New Roman" w:cs="Times New Roman"/>
           <w:color w:val="000000"/>
-          <w:spacing w:val="-2"/>
           <w:sz w:val="24"/>
           <w:szCs w:val="24"/>
           <w:lang w:val="ru-RU"/>
@@ -1471,7 +1358,6 @@
         <w:rPr>
           <w:rFonts w:ascii="Times New Roman" w:hAnsi="Times New Roman" w:cs="Times New Roman"/>
           <w:color w:val="000000"/>
-          <w:spacing w:val="-2"/>
           <w:sz w:val="24"/>
           <w:szCs w:val="24"/>
           <w:lang w:val="ru-RU"/>
@@ -1502,17 +1388,15 @@
         <w:rPr>
           <w:rFonts w:ascii="Times New Roman" w:hAnsi="Times New Roman" w:cs="Times New Roman"/>
           <w:color w:val="000000"/>
-          <w:spacing w:val="-2"/>
-          <w:sz w:val="24"/>
-          <w:szCs w:val="24"/>
-          <w:lang w:val="ru-RU"/>
-        </w:rPr>
-      </w:pPr>
-      <w:r>
-        <w:rPr>
-          <w:rFonts w:ascii="Times New Roman" w:hAnsi="Times New Roman" w:cs="Times New Roman"/>
-          <w:color w:val="000000"/>
-          <w:spacing w:val="-2"/>
+          <w:sz w:val="24"/>
+          <w:szCs w:val="24"/>
+          <w:lang w:val="ru-RU"/>
+        </w:rPr>
+      </w:pPr>
+      <w:r>
+        <w:rPr>
+          <w:rFonts w:ascii="Times New Roman" w:hAnsi="Times New Roman" w:cs="Times New Roman"/>
+          <w:color w:val="000000"/>
           <w:sz w:val="24"/>
           <w:szCs w:val="24"/>
           <w:lang w:val="ru-RU"/>

</xml_diff>